<commit_message>
Theme - programm ready
Input text (only letter); output Morse code
</commit_message>
<xml_diff>
--- a/Theme_2_Security/SmallTaleForHats.docx
+++ b/Theme_2_Security/SmallTaleForHats.docx
@@ -2798,7 +2798,15 @@
           <w:sz w:val="28"/>
           <w:szCs w:val="28"/>
         </w:rPr>
-        <w:t>огромни</w:t>
+        <w:t>огр</w:t>
+      </w:r>
+      <w:r>
+        <w:rPr>
+          <w:rFonts w:ascii="Bookman Old Style" w:hAnsi="Bookman Old Style" w:cs="Arial"/>
+          <w:sz w:val="28"/>
+          <w:szCs w:val="28"/>
+        </w:rPr>
+        <w:t>омни</w:t>
       </w:r>
       <w:proofErr w:type="spellEnd"/>
       <w:r>
@@ -2854,33 +2862,25 @@
         </w:rPr>
         <w:t xml:space="preserve"> </w:t>
       </w:r>
-      <w:proofErr w:type="spellStart"/>
-      <w:proofErr w:type="gramStart"/>
-      <w:r>
-        <w:rPr>
-          <w:rFonts w:ascii="Bookman Old Style" w:hAnsi="Bookman Old Style" w:cs="Arial"/>
-          <w:sz w:val="28"/>
-          <w:szCs w:val="28"/>
-        </w:rPr>
-        <w:t>Но</w:t>
-      </w:r>
-      <w:proofErr w:type="spellEnd"/>
-      <w:r>
-        <w:rPr>
-          <w:rFonts w:ascii="Bookman Old Style" w:hAnsi="Bookman Old Style" w:cs="Arial"/>
-          <w:sz w:val="28"/>
-          <w:szCs w:val="28"/>
-        </w:rPr>
-        <w:t xml:space="preserve"> </w:t>
-      </w:r>
-      <w:proofErr w:type="spellStart"/>
-      <w:r>
-        <w:rPr>
-          <w:rFonts w:ascii="Bookman Old Style" w:hAnsi="Bookman Old Style" w:cs="Arial"/>
-          <w:sz w:val="28"/>
-          <w:szCs w:val="28"/>
-        </w:rPr>
-        <w:t>обработката</w:t>
+      <w:r>
+        <w:rPr>
+          <w:rFonts w:ascii="Bookman Old Style" w:hAnsi="Bookman Old Style" w:cs="Arial"/>
+          <w:sz w:val="28"/>
+          <w:szCs w:val="28"/>
+          <w:lang w:val="bg-BG"/>
+        </w:rPr>
+        <w:t>О</w:t>
+      </w:r>
+      <w:bookmarkStart w:id="0" w:name="_GoBack"/>
+      <w:bookmarkEnd w:id="0"/>
+      <w:proofErr w:type="spellStart"/>
+      <w:r>
+        <w:rPr>
+          <w:rFonts w:ascii="Bookman Old Style" w:hAnsi="Bookman Old Style" w:cs="Arial"/>
+          <w:sz w:val="28"/>
+          <w:szCs w:val="28"/>
+        </w:rPr>
+        <w:t>бработката</w:t>
       </w:r>
       <w:proofErr w:type="spellEnd"/>
       <w:r>
@@ -3033,16 +3033,7 @@
           <w:sz w:val="28"/>
           <w:szCs w:val="28"/>
         </w:rPr>
-        <w:t>.</w:t>
-      </w:r>
-      <w:proofErr w:type="gramEnd"/>
-      <w:r>
-        <w:rPr>
-          <w:rFonts w:ascii="Bookman Old Style" w:hAnsi="Bookman Old Style" w:cs="Arial"/>
-          <w:sz w:val="28"/>
-          <w:szCs w:val="28"/>
-        </w:rPr>
-        <w:t xml:space="preserve"> </w:t>
+        <w:t xml:space="preserve">. </w:t>
       </w:r>
       <w:proofErr w:type="spellStart"/>
       <w:proofErr w:type="gramStart"/>
@@ -12780,8 +12771,6 @@
           </mc:Fallback>
         </mc:AlternateContent>
       </w:r>
-      <w:bookmarkStart w:id="0" w:name="_GoBack"/>
-      <w:bookmarkEnd w:id="0"/>
     </w:p>
     <w:sectPr>
       <w:pgSz w:w="12240" w:h="15840"/>

</xml_diff>